<commit_message>
Minimal corrections to avoid misunderstandings with certain phrases.
</commit_message>
<xml_diff>
--- a/UniVersor (english).docx
+++ b/UniVersor (english).docx
@@ -130,8 +130,10 @@
         <w:jc w:val="center"/>
       </w:pPr>
       <w:r>
-        <w:t>26</w:t>
-      </w:r>
+        <w:t>27</w:t>
+      </w:r>
+      <w:bookmarkStart w:id="0" w:name="_GoBack"/>
+      <w:bookmarkEnd w:id="0"/>
       <w:r>
         <w:t>/06/2019</w:t>
       </w:r>
@@ -207,8 +209,6 @@
         </w:rPr>
         <w:t>r</w:t>
       </w:r>
-      <w:bookmarkStart w:id="0" w:name="_GoBack"/>
-      <w:bookmarkEnd w:id="0"/>
       <w:r>
         <w:rPr>
           <w:lang w:val="en-US"/>
@@ -2228,7 +2228,13 @@
         <w:rPr>
           <w:lang w:val="en-US"/>
         </w:rPr>
-        <w:t>Bond two points on the surfaces of different bodies with a maximum stretch supported that if it is exceeded the link is destroyed. The spring constant and the maximum stretch depend on the energy that was spent in creating it. Each link has a constant length from its creation moment.</w:t>
+        <w:t xml:space="preserve">Bond two points on the surfaces of different bodies with a maximum stretch supported that if it is exceeded the link is destroyed. The spring constant and the maximum stretch depend on the energy that was spent in creating it. </w:t>
+      </w:r>
+      <w:r>
+        <w:rPr>
+          <w:lang w:val="en-US"/>
+        </w:rPr>
+        <w:t>Each link has an initial length.</w:t>
       </w:r>
     </w:p>
     <w:p>
@@ -2293,7 +2299,19 @@
         <w:rPr>
           <w:lang w:val="en-US"/>
         </w:rPr>
-        <w:t xml:space="preserve"> there is a determined amount of bodies of each type: 100 attractors, of which 10 are "standard planets" (spherical attractors with a radius equal to 100 m, in which players could appear if they wanted to add them) and have 1</w:t>
+        <w:t xml:space="preserve"> there is a determined amount of bodies of each type: 100 attractors, of which 10 are "standard planets" (spherical attractors with a radius equal to 100 m, in which players could appear if they wanted to add them) and </w:t>
+      </w:r>
+      <w:r>
+        <w:rPr>
+          <w:lang w:val="en-US"/>
+        </w:rPr>
+        <w:t xml:space="preserve">these last </w:t>
+      </w:r>
+      <w:r>
+        <w:rPr>
+          <w:lang w:val="en-US"/>
+        </w:rPr>
+        <w:t>have 1</w:t>
       </w:r>
       <w:r>
         <w:rPr>

</xml_diff>

<commit_message>
Change in the definition of domain and link.
</commit_message>
<xml_diff>
--- a/UniVersor (english).docx
+++ b/UniVersor (english).docx
@@ -130,10 +130,10 @@
         <w:jc w:val="center"/>
       </w:pPr>
       <w:r>
-        <w:t>27</w:t>
-      </w:r>
-      <w:r>
-        <w:t>/06/2019</w:t>
+        <w:t>16/07</w:t>
+      </w:r>
+      <w:r>
+        <w:t>/2019</w:t>
       </w:r>
     </w:p>
     <w:p>
@@ -149,7 +149,9 @@
           <wp:inline distT="0" distB="0" distL="0" distR="0">
             <wp:extent cx="838200" cy="295275"/>
             <wp:effectExtent l="0" t="0" r="0" b="9525"/>
-            <wp:docPr id="19" name="Imagen 19"/>
+            <wp:docPr id="19" name="Imagen 19">
+              <a:hlinkClick xmlns:a="http://schemas.openxmlformats.org/drawingml/2006/main" r:id="rId7"/>
+            </wp:docPr>
             <wp:cNvGraphicFramePr>
               <a:graphicFrameLocks xmlns:a="http://schemas.openxmlformats.org/drawingml/2006/main" noChangeAspect="1"/>
             </wp:cNvGraphicFramePr>
@@ -161,7 +163,7 @@
                     <pic:cNvPicPr/>
                   </pic:nvPicPr>
                   <pic:blipFill>
-                    <a:blip r:embed="rId7">
+                    <a:blip r:embed="rId8">
                       <a:extLst>
                         <a:ext uri="{28A0092B-C50C-407E-A947-70E740481C1C}">
                           <a14:useLocalDpi xmlns:a14="http://schemas.microsoft.com/office/drawing/2010/main" val="0"/>
@@ -271,7 +273,7 @@
         </w:rPr>
         <w:t xml:space="preserve"> under public domain. In this project a GPL implementation will be done (</w:t>
       </w:r>
-      <w:hyperlink r:id="rId8" w:history="1">
+      <w:hyperlink r:id="rId9" w:history="1">
         <w:r>
           <w:rPr>
             <w:rStyle w:val="Hipervnculo"/>
@@ -314,7 +316,7 @@
         </w:rPr>
         <w:t xml:space="preserve"> (</w:t>
       </w:r>
-      <w:hyperlink r:id="rId9" w:history="1">
+      <w:hyperlink r:id="rId10" w:history="1">
         <w:r>
           <w:rPr>
             <w:rStyle w:val="Hipervnculo"/>
@@ -323,8 +325,6 @@
           <w:t>http://jmonkeyengine.org</w:t>
         </w:r>
       </w:hyperlink>
-      <w:bookmarkStart w:id="0" w:name="_GoBack"/>
-      <w:bookmarkEnd w:id="0"/>
       <w:r>
         <w:rPr>
           <w:lang w:val="en-US"/>
@@ -2305,7 +2305,21 @@
         <w:rPr>
           <w:lang w:val="en-US"/>
         </w:rPr>
-        <w:t xml:space="preserve"> with respect to the distance to the nearest attractor and increases proportionally to its mass. If the domain is so large that at its extremes there are very different gains for domains placed there, then it is necessary to devise a mechanism to lower efficiency. It occurs to me that if it exceeds 100 m radius then the gain is: the radio gain equal to 100 m; plus an extra proportional to the radius minus 100 m, raised to 3/2. If a player passes within the domain his position is tracked. If there are several domains intersecting each other they are deactivated.</w:t>
+        <w:t xml:space="preserve"> with respect to the distance to the nearest attractor and increases proportionally to its mass. If the domain is so large that at its extremes there are very different gains for domains placed there, then it is necessary to devise a mechanism to lower efficiency. It occurs to me that if it exceeds 100 m radius then the gain is: </w:t>
+      </w:r>
+      <w:r>
+        <w:rPr>
+          <w:lang w:val="en-US"/>
+        </w:rPr>
+        <w:t>the radio gain equal to 100 m, plus an extra proportional, to the radius minus 100 m</w:t>
+      </w:r>
+      <w:bookmarkStart w:id="0" w:name="_GoBack"/>
+      <w:bookmarkEnd w:id="0"/>
+      <w:r>
+        <w:rPr>
+          <w:lang w:val="en-US"/>
+        </w:rPr>
+        <w:t>. If a player passes within the domain his position is tracked. If there are several domains intersecting each other they are deactivated.</w:t>
       </w:r>
     </w:p>
     <w:p>
@@ -2362,13 +2376,13 @@
         <w:rPr>
           <w:lang w:val="en-US"/>
         </w:rPr>
-        <w:t xml:space="preserve">Bond two points on the surfaces of different bodies with a maximum stretch supported that if it is exceeded the link is destroyed. The spring constant and the maximum stretch depend on the energy that was spent in creating it. </w:t>
-      </w:r>
-      <w:r>
-        <w:rPr>
-          <w:lang w:val="en-US"/>
-        </w:rPr>
-        <w:t>Each link has an initial length.</w:t>
+        <w:t xml:space="preserve">Bond two points on the surfaces of different bodies with a maximum stretch supported that if it is exceeded the link is destroyed. </w:t>
+      </w:r>
+      <w:r>
+        <w:rPr>
+          <w:lang w:val="en-US"/>
+        </w:rPr>
+        <w:t>The spring constant and the initial length are freely chosen when created, but the maximum stretch depends on the energy that was spent in creating it (which will be equal to the energy needed to destroy it).</w:t>
       </w:r>
     </w:p>
     <w:p>
@@ -2653,7 +2667,7 @@
       </w:r>
     </w:p>
     <w:sectPr>
-      <w:headerReference w:type="default" r:id="rId10"/>
+      <w:headerReference w:type="default" r:id="rId11"/>
       <w:pgSz w:w="11906" w:h="16838"/>
       <w:pgMar w:top="1417" w:right="1701" w:bottom="1417" w:left="1701" w:header="708" w:footer="708" w:gutter="0"/>
       <w:cols w:space="708"/>

</xml_diff>